<commit_message>
Improve the translation and fix the format issues for yaml
</commit_message>
<xml_diff>
--- a/documentation/Big-Data-&-Analytics/Stream-Compute/流计算产品页/流计算产品页.docx
+++ b/documentation/Big-Data-&-Analytics/Stream-Compute/流计算产品页/流计算产品页.docx
@@ -1,623 +1,3 @@
-
-<file path=word/document.xml><?xml version="1.0" encoding="utf-8"?>
-<w:document xmlns:wpc="http://schemas.microsoft.com/office/word/2010/wordprocessingCanvas" xmlns:cx="http://schemas.microsoft.com/office/drawing/2014/chartex" xmlns:cx1="http://schemas.microsoft.com/office/drawing/2015/9/8/chartex" xmlns:mc="http://schemas.openxmlformats.org/markup-compatibility/2006" xmlns:o="urn:schemas-microsoft-com:office:office" xmlns:r="http://schemas.openxmlformats.org/officeDocument/2006/relationships" xmlns:m="http://schemas.openxmlformats.org/officeDocument/2006/math" xmlns:v="urn:schemas-microsoft-com:vml" xmlns:wp14="http://schemas.microsoft.com/office/word/2010/wordprocessingDrawing" xmlns:wp="http://schemas.openxmlformats.org/drawingml/2006/wordprocessingDrawing" xmlns:w10="urn:schemas-microsoft-com:office:word" xmlns:w="http://schemas.openxmlformats.org/wordprocessingml/2006/main" xmlns:w14="http://schemas.microsoft.com/office/word/2010/wordml" xmlns:w15="http://schemas.microsoft.com/office/word/2012/wordml" xmlns:w16se="http://schemas.microsoft.com/office/word/2015/wordml/symex" xmlns:wpg="http://schemas.microsoft.com/office/word/2010/wordprocessingGroup" xmlns:wpi="http://schemas.microsoft.com/office/word/2010/wordprocessingInk" xmlns:wne="http://schemas.microsoft.com/office/word/2006/wordml" xmlns:wps="http://schemas.microsoft.com/office/word/2010/wordprocessingShape" mc:Ignorable="w14 w15 w16se wp14">
-  <w:body>
-    <w:p>
-      <w:pPr>
-        <w:pStyle w:val="1"/>
-        <w:rPr>
-          <w:rFonts w:asciiTheme="minorBidi" w:hAnsiTheme="minorBidi"/>
-        </w:rPr>
-      </w:pPr>
-      <w:bookmarkStart w:id="0" w:name="_GoBack"/>
-      <w:bookmarkEnd w:id="0"/>
-      <w:r>
-        <w:rPr>
-          <w:rFonts w:asciiTheme="minorBidi" w:hAnsiTheme="minorBidi"/>
-        </w:rPr>
-        <w:t>Product Introduction</w:t>
-      </w:r>
-    </w:p>
-    <w:p>
-      <w:pPr>
-        <w:spacing w:line="360" w:lineRule="auto"/>
-        <w:ind w:firstLine="480"/>
-        <w:rPr>
-          <w:rFonts w:asciiTheme="minorBidi" w:eastAsia="微软雅黑" w:hAnsiTheme="minorBidi"/>
-          <w:sz w:val="24"/>
-          <w:szCs w:val="24"/>
-        </w:rPr>
-      </w:pPr>
-      <w:r>
-        <w:rPr>
-          <w:rFonts w:asciiTheme="minorBidi" w:eastAsia="微软雅黑" w:hAnsiTheme="minorBidi"/>
-          <w:sz w:val="24"/>
-          <w:szCs w:val="24"/>
-        </w:rPr>
-        <w:t>Stream computing is a real-time data processing and analysis platform under the scenario of big data, supporting users to program data processing operation by the manner of SQL to lower the development threshold of streaming data and help users to construct streaming processing application rapidly.</w:t>
-      </w:r>
-    </w:p>
-    <w:p>
-      <w:pPr>
-        <w:pStyle w:val="1"/>
-        <w:rPr>
-          <w:rFonts w:asciiTheme="minorBidi" w:hAnsiTheme="minorBidi"/>
-        </w:rPr>
-      </w:pPr>
-      <w:r>
-        <w:rPr>
-          <w:rFonts w:asciiTheme="minorBidi" w:hAnsiTheme="minorBidi"/>
-        </w:rPr>
-        <w:t>Product</w:t>
-      </w:r>
-      <w:r>
-        <w:rPr>
-          <w:rFonts w:asciiTheme="minorBidi" w:hAnsiTheme="minorBidi" w:hint="eastAsia"/>
-        </w:rPr>
-        <w:t xml:space="preserve"> </w:t>
-      </w:r>
-      <w:r>
-        <w:rPr>
-          <w:rFonts w:asciiTheme="minorBidi" w:hAnsiTheme="minorBidi"/>
-        </w:rPr>
-        <w:t>Features</w:t>
-      </w:r>
-    </w:p>
-    <w:p>
-      <w:pPr>
-        <w:spacing w:line="360" w:lineRule="auto"/>
-        <w:ind w:firstLine="480"/>
-        <w:rPr>
-          <w:rFonts w:asciiTheme="minorBidi" w:eastAsia="微软雅黑" w:hAnsiTheme="minorBidi"/>
-          <w:sz w:val="24"/>
-          <w:szCs w:val="24"/>
-        </w:rPr>
-      </w:pPr>
-      <w:r>
-        <w:rPr>
-          <w:rFonts w:asciiTheme="minorBidi" w:eastAsia="微软雅黑" w:hAnsiTheme="minorBidi"/>
-          <w:sz w:val="24"/>
-          <w:szCs w:val="24"/>
-        </w:rPr>
-        <w:t>(1) Latency at second level</w:t>
-      </w:r>
-    </w:p>
-    <w:p>
-      <w:pPr>
-        <w:spacing w:line="360" w:lineRule="auto"/>
-        <w:ind w:firstLine="480"/>
-        <w:rPr>
-          <w:rFonts w:asciiTheme="minorBidi" w:eastAsia="微软雅黑" w:hAnsiTheme="minorBidi"/>
-          <w:sz w:val="24"/>
-          <w:szCs w:val="24"/>
-        </w:rPr>
-      </w:pPr>
-      <w:r>
-        <w:rPr>
-          <w:rFonts w:asciiTheme="minorBidi" w:eastAsia="微软雅黑" w:hAnsiTheme="minorBidi"/>
-          <w:sz w:val="24"/>
-          <w:szCs w:val="24"/>
-        </w:rPr>
-        <w:t>The latency generated by streaming data processing is up to second level, which can realize real-time analysis.</w:t>
-      </w:r>
-    </w:p>
-    <w:p>
-      <w:pPr>
-        <w:spacing w:line="360" w:lineRule="auto"/>
-        <w:ind w:firstLine="480"/>
-        <w:rPr>
-          <w:rFonts w:asciiTheme="minorBidi" w:eastAsia="微软雅黑" w:hAnsiTheme="minorBidi"/>
-          <w:sz w:val="24"/>
-          <w:szCs w:val="24"/>
-        </w:rPr>
-      </w:pPr>
-      <w:r>
-        <w:rPr>
-          <w:rFonts w:asciiTheme="minorBidi" w:eastAsia="微软雅黑" w:hAnsiTheme="minorBidi"/>
-          <w:sz w:val="24"/>
-          <w:szCs w:val="24"/>
-        </w:rPr>
-        <w:t xml:space="preserve">(2) Complete </w:t>
-      </w:r>
-      <w:r>
-        <w:rPr>
-          <w:rFonts w:asciiTheme="minorBidi" w:eastAsia="微软雅黑" w:hAnsiTheme="minorBidi"/>
-          <w:sz w:val="24"/>
-          <w:szCs w:val="24"/>
-        </w:rPr>
-        <w:t>H</w:t>
-      </w:r>
-      <w:r>
-        <w:rPr>
-          <w:rFonts w:asciiTheme="minorBidi" w:eastAsia="微软雅黑" w:hAnsiTheme="minorBidi"/>
-          <w:sz w:val="24"/>
-          <w:szCs w:val="24"/>
-        </w:rPr>
-        <w:t>osting</w:t>
-      </w:r>
-    </w:p>
-    <w:p>
-      <w:pPr>
-        <w:spacing w:line="360" w:lineRule="auto"/>
-        <w:ind w:firstLine="480"/>
-        <w:rPr>
-          <w:rFonts w:asciiTheme="minorBidi" w:eastAsia="微软雅黑" w:hAnsiTheme="minorBidi"/>
-          <w:sz w:val="24"/>
-          <w:szCs w:val="24"/>
-        </w:rPr>
-      </w:pPr>
-      <w:r>
-        <w:rPr>
-          <w:rFonts w:asciiTheme="minorBidi" w:eastAsia="微软雅黑" w:hAnsiTheme="minorBidi"/>
-          <w:sz w:val="24"/>
-          <w:szCs w:val="24"/>
-        </w:rPr>
-        <w:t>The online development platform of complete hosting processes applications automatically in a streaming way without any infrastructure.</w:t>
-      </w:r>
-    </w:p>
-    <w:p>
-      <w:pPr>
-        <w:spacing w:line="360" w:lineRule="auto"/>
-        <w:ind w:firstLine="480"/>
-        <w:rPr>
-          <w:rFonts w:asciiTheme="minorBidi" w:eastAsia="微软雅黑" w:hAnsiTheme="minorBidi"/>
-          <w:sz w:val="24"/>
-          <w:szCs w:val="24"/>
-        </w:rPr>
-      </w:pPr>
-      <w:r>
-        <w:rPr>
-          <w:rFonts w:asciiTheme="minorBidi" w:eastAsia="微软雅黑" w:hAnsiTheme="minorBidi"/>
-          <w:sz w:val="24"/>
-          <w:szCs w:val="24"/>
-        </w:rPr>
-        <w:t xml:space="preserve">(3) Auto </w:t>
-      </w:r>
-      <w:r>
-        <w:rPr>
-          <w:rFonts w:asciiTheme="minorBidi" w:eastAsia="微软雅黑" w:hAnsiTheme="minorBidi"/>
-          <w:sz w:val="24"/>
-          <w:szCs w:val="24"/>
-        </w:rPr>
-        <w:t>S</w:t>
-      </w:r>
-      <w:r>
-        <w:rPr>
-          <w:rFonts w:asciiTheme="minorBidi" w:eastAsia="微软雅黑" w:hAnsiTheme="minorBidi"/>
-          <w:sz w:val="24"/>
-          <w:szCs w:val="24"/>
-        </w:rPr>
-        <w:t>caling</w:t>
-      </w:r>
-    </w:p>
-    <w:p>
-      <w:pPr>
-        <w:spacing w:line="360" w:lineRule="auto"/>
-        <w:ind w:firstLine="480"/>
-        <w:rPr>
-          <w:rFonts w:asciiTheme="minorBidi" w:eastAsia="微软雅黑" w:hAnsiTheme="minorBidi"/>
-          <w:sz w:val="24"/>
-          <w:szCs w:val="24"/>
-        </w:rPr>
-      </w:pPr>
-      <w:r>
-        <w:rPr>
-          <w:rFonts w:asciiTheme="minorBidi" w:eastAsia="微软雅黑" w:hAnsiTheme="minorBidi"/>
-          <w:sz w:val="24"/>
-          <w:szCs w:val="24"/>
-        </w:rPr>
-        <w:t>The computing power can automatically expand or reduce the resources required for running streaming applications based on the operation.</w:t>
-      </w:r>
-    </w:p>
-    <w:p>
-      <w:pPr>
-        <w:spacing w:line="360" w:lineRule="auto"/>
-        <w:ind w:firstLine="480"/>
-        <w:rPr>
-          <w:rFonts w:asciiTheme="minorBidi" w:eastAsia="微软雅黑" w:hAnsiTheme="minorBidi"/>
-          <w:sz w:val="24"/>
-          <w:szCs w:val="24"/>
-        </w:rPr>
-      </w:pPr>
-      <w:r>
-        <w:rPr>
-          <w:rFonts w:asciiTheme="minorBidi" w:eastAsia="微软雅黑" w:hAnsiTheme="minorBidi"/>
-          <w:sz w:val="24"/>
-          <w:szCs w:val="24"/>
-        </w:rPr>
-        <w:t>(4) Simple and easy to use</w:t>
-      </w:r>
-    </w:p>
-    <w:p>
-      <w:pPr>
-        <w:spacing w:line="360" w:lineRule="auto"/>
-        <w:ind w:firstLine="480"/>
-        <w:rPr>
-          <w:rFonts w:asciiTheme="minorBidi" w:eastAsia="微软雅黑" w:hAnsiTheme="minorBidi"/>
-          <w:sz w:val="24"/>
-          <w:szCs w:val="24"/>
-        </w:rPr>
-      </w:pPr>
-      <w:r>
-        <w:rPr>
-          <w:rFonts w:asciiTheme="minorBidi" w:eastAsia="微软雅黑" w:hAnsiTheme="minorBidi"/>
-          <w:sz w:val="24"/>
-          <w:szCs w:val="24"/>
-        </w:rPr>
-        <w:t>Support developing streaming data processing operations by SQL approach, with low learning threshold.</w:t>
-      </w:r>
-    </w:p>
-    <w:p>
-      <w:pPr>
-        <w:pStyle w:val="1"/>
-        <w:rPr>
-          <w:rFonts w:asciiTheme="minorBidi" w:hAnsiTheme="minorBidi"/>
-        </w:rPr>
-      </w:pPr>
-      <w:r>
-        <w:rPr>
-          <w:rFonts w:asciiTheme="minorBidi" w:hAnsiTheme="minorBidi"/>
-        </w:rPr>
-        <w:t>Product Function</w:t>
-      </w:r>
-    </w:p>
-    <w:p>
-      <w:pPr>
-        <w:spacing w:line="360" w:lineRule="auto"/>
-        <w:ind w:firstLine="480"/>
-        <w:rPr>
-          <w:rFonts w:asciiTheme="minorBidi" w:eastAsia="微软雅黑" w:hAnsiTheme="minorBidi"/>
-          <w:sz w:val="24"/>
-          <w:szCs w:val="24"/>
-        </w:rPr>
-      </w:pPr>
-      <w:r>
-        <w:rPr>
-          <w:rFonts w:asciiTheme="minorBidi" w:eastAsia="微软雅黑" w:hAnsiTheme="minorBidi"/>
-          <w:sz w:val="24"/>
-          <w:szCs w:val="24"/>
-        </w:rPr>
-        <w:t xml:space="preserve">(1) Real-time </w:t>
-      </w:r>
-      <w:r>
-        <w:rPr>
-          <w:rFonts w:asciiTheme="minorBidi" w:eastAsia="微软雅黑" w:hAnsiTheme="minorBidi"/>
-          <w:sz w:val="24"/>
-          <w:szCs w:val="24"/>
-        </w:rPr>
-        <w:t>C</w:t>
-      </w:r>
-      <w:r>
-        <w:rPr>
-          <w:rFonts w:asciiTheme="minorBidi" w:eastAsia="微软雅黑" w:hAnsiTheme="minorBidi"/>
-          <w:sz w:val="24"/>
-          <w:szCs w:val="24"/>
-        </w:rPr>
-        <w:t>omputing</w:t>
-      </w:r>
-    </w:p>
-    <w:p>
-      <w:pPr>
-        <w:spacing w:line="360" w:lineRule="auto"/>
-        <w:ind w:firstLine="480"/>
-        <w:rPr>
-          <w:rFonts w:asciiTheme="minorBidi" w:eastAsia="微软雅黑" w:hAnsiTheme="minorBidi"/>
-          <w:sz w:val="24"/>
-          <w:szCs w:val="24"/>
-        </w:rPr>
-      </w:pPr>
-      <w:r>
-        <w:rPr>
-          <w:rFonts w:asciiTheme="minorBidi" w:eastAsia="微软雅黑" w:hAnsiTheme="minorBidi"/>
-          <w:sz w:val="24"/>
-          <w:szCs w:val="24"/>
-        </w:rPr>
-        <w:t>Real-time data cleaning, statistical summary and data analysis</w:t>
-      </w:r>
-    </w:p>
-    <w:p>
-      <w:pPr>
-        <w:spacing w:line="360" w:lineRule="auto"/>
-        <w:ind w:firstLine="480"/>
-        <w:rPr>
-          <w:rFonts w:asciiTheme="minorBidi" w:eastAsia="微软雅黑" w:hAnsiTheme="minorBidi"/>
-          <w:sz w:val="24"/>
-          <w:szCs w:val="24"/>
-        </w:rPr>
-      </w:pPr>
-      <w:r>
-        <w:rPr>
-          <w:rFonts w:asciiTheme="minorBidi" w:eastAsia="微软雅黑" w:hAnsiTheme="minorBidi"/>
-          <w:sz w:val="24"/>
-          <w:szCs w:val="24"/>
-        </w:rPr>
-        <w:t>Provide interactive SQL editor to support scripts debugging and optimization so that complex streaming processing application program can be constructed rapidly.</w:t>
-      </w:r>
-    </w:p>
-    <w:p>
-      <w:pPr>
-        <w:spacing w:line="360" w:lineRule="auto"/>
-        <w:ind w:firstLine="480"/>
-        <w:rPr>
-          <w:rFonts w:asciiTheme="minorBidi" w:eastAsia="微软雅黑" w:hAnsiTheme="minorBidi"/>
-          <w:sz w:val="24"/>
-          <w:szCs w:val="24"/>
-        </w:rPr>
-      </w:pPr>
-      <w:r>
-        <w:rPr>
-          <w:rFonts w:asciiTheme="minorBidi" w:eastAsia="微软雅黑" w:hAnsiTheme="minorBidi"/>
-          <w:sz w:val="24"/>
-          <w:szCs w:val="24"/>
-        </w:rPr>
-        <w:t xml:space="preserve">(2) Automatic </w:t>
-      </w:r>
-      <w:r>
-        <w:rPr>
-          <w:rFonts w:asciiTheme="minorBidi" w:eastAsia="微软雅黑" w:hAnsiTheme="minorBidi"/>
-          <w:sz w:val="24"/>
-          <w:szCs w:val="24"/>
-        </w:rPr>
-        <w:t>I</w:t>
-      </w:r>
-      <w:r>
-        <w:rPr>
-          <w:rFonts w:asciiTheme="minorBidi" w:eastAsia="微软雅黑" w:hAnsiTheme="minorBidi"/>
-          <w:sz w:val="24"/>
-          <w:szCs w:val="24"/>
-        </w:rPr>
-        <w:t>ntegration</w:t>
-      </w:r>
-    </w:p>
-    <w:p>
-      <w:pPr>
-        <w:spacing w:line="360" w:lineRule="auto"/>
-        <w:ind w:firstLine="480"/>
-        <w:rPr>
-          <w:rFonts w:asciiTheme="minorBidi" w:eastAsia="微软雅黑" w:hAnsiTheme="minorBidi"/>
-          <w:sz w:val="24"/>
-          <w:szCs w:val="24"/>
-        </w:rPr>
-      </w:pPr>
-      <w:r>
-        <w:rPr>
-          <w:rFonts w:asciiTheme="minorBidi" w:eastAsia="微软雅黑" w:hAnsiTheme="minorBidi"/>
-          <w:sz w:val="24"/>
-          <w:szCs w:val="24"/>
-        </w:rPr>
-        <w:t>Perform seamless integrate of streaming data center and data computing service</w:t>
-      </w:r>
-    </w:p>
-    <w:p>
-      <w:pPr>
-        <w:spacing w:line="360" w:lineRule="auto"/>
-        <w:ind w:firstLine="480"/>
-        <w:rPr>
-          <w:rFonts w:asciiTheme="minorBidi" w:eastAsia="微软雅黑" w:hAnsiTheme="minorBidi"/>
-          <w:sz w:val="24"/>
-          <w:szCs w:val="24"/>
-        </w:rPr>
-      </w:pPr>
-      <w:r>
-        <w:rPr>
-          <w:rFonts w:asciiTheme="minorBidi" w:eastAsia="微软雅黑" w:hAnsiTheme="minorBidi"/>
-          <w:sz w:val="24"/>
-          <w:szCs w:val="24"/>
-        </w:rPr>
-        <w:t>Perform seamless integrate for streaming data center and data computing service.</w:t>
-      </w:r>
-    </w:p>
-    <w:p>
-      <w:pPr>
-        <w:spacing w:line="360" w:lineRule="auto"/>
-        <w:ind w:firstLine="480"/>
-        <w:rPr>
-          <w:rFonts w:asciiTheme="minorBidi" w:eastAsia="微软雅黑" w:hAnsiTheme="minorBidi"/>
-          <w:sz w:val="24"/>
-          <w:szCs w:val="24"/>
-        </w:rPr>
-      </w:pPr>
-      <w:r>
-        <w:rPr>
-          <w:rFonts w:asciiTheme="minorBidi" w:eastAsia="微软雅黑" w:hAnsiTheme="minorBidi"/>
-          <w:sz w:val="24"/>
-          <w:szCs w:val="24"/>
-        </w:rPr>
-        <w:t xml:space="preserve">(3) Auto </w:t>
-      </w:r>
-      <w:r>
-        <w:rPr>
-          <w:rFonts w:asciiTheme="minorBidi" w:eastAsia="微软雅黑" w:hAnsiTheme="minorBidi"/>
-          <w:sz w:val="24"/>
-          <w:szCs w:val="24"/>
-        </w:rPr>
-        <w:t>S</w:t>
-      </w:r>
-      <w:r>
-        <w:rPr>
-          <w:rFonts w:asciiTheme="minorBidi" w:eastAsia="微软雅黑" w:hAnsiTheme="minorBidi"/>
-          <w:sz w:val="24"/>
-          <w:szCs w:val="24"/>
-        </w:rPr>
-        <w:t>caling</w:t>
-      </w:r>
-    </w:p>
-    <w:p>
-      <w:pPr>
-        <w:spacing w:line="360" w:lineRule="auto"/>
-        <w:ind w:firstLine="480"/>
-        <w:rPr>
-          <w:rFonts w:asciiTheme="minorBidi" w:eastAsia="微软雅黑" w:hAnsiTheme="minorBidi"/>
-          <w:sz w:val="24"/>
-          <w:szCs w:val="24"/>
-        </w:rPr>
-      </w:pPr>
-      <w:r>
-        <w:rPr>
-          <w:rFonts w:asciiTheme="minorBidi" w:eastAsia="微软雅黑" w:hAnsiTheme="minorBidi"/>
-          <w:sz w:val="24"/>
-          <w:szCs w:val="24"/>
-        </w:rPr>
-        <w:t>Customized operation, computing cluster auto scaling</w:t>
-      </w:r>
-    </w:p>
-    <w:p>
-      <w:pPr>
-        <w:spacing w:line="360" w:lineRule="auto"/>
-        <w:ind w:firstLine="480"/>
-        <w:rPr>
-          <w:rFonts w:asciiTheme="minorBidi" w:eastAsia="微软雅黑" w:hAnsiTheme="minorBidi"/>
-          <w:sz w:val="24"/>
-          <w:szCs w:val="24"/>
-        </w:rPr>
-      </w:pPr>
-      <w:r>
-        <w:rPr>
-          <w:rFonts w:asciiTheme="minorBidi" w:eastAsia="微软雅黑" w:hAnsiTheme="minorBidi"/>
-          <w:sz w:val="24"/>
-          <w:szCs w:val="24"/>
-        </w:rPr>
-        <w:lastRenderedPageBreak/>
-        <w:t>Match data throughput according to the operation and automatically extend or reduce the required resources of streaming processing application program.</w:t>
-      </w:r>
-    </w:p>
-    <w:p>
-      <w:pPr>
-        <w:pStyle w:val="1"/>
-        <w:rPr>
-          <w:rFonts w:asciiTheme="minorBidi" w:hAnsiTheme="minorBidi"/>
-        </w:rPr>
-      </w:pPr>
-      <w:r>
-        <w:rPr>
-          <w:rFonts w:asciiTheme="minorBidi" w:hAnsiTheme="minorBidi"/>
-        </w:rPr>
-        <w:t>Application Scenario</w:t>
-      </w:r>
-    </w:p>
-    <w:p>
-      <w:pPr>
-        <w:spacing w:line="360" w:lineRule="auto"/>
-        <w:ind w:firstLine="480"/>
-        <w:rPr>
-          <w:rFonts w:asciiTheme="minorBidi" w:eastAsia="微软雅黑" w:hAnsiTheme="minorBidi"/>
-          <w:sz w:val="24"/>
-          <w:szCs w:val="24"/>
-        </w:rPr>
-      </w:pPr>
-      <w:r>
-        <w:rPr>
-          <w:rFonts w:asciiTheme="minorBidi" w:eastAsia="微软雅黑" w:hAnsiTheme="minorBidi"/>
-          <w:sz w:val="24"/>
-          <w:szCs w:val="24"/>
-        </w:rPr>
-        <w:t xml:space="preserve">(1) Real-time </w:t>
-      </w:r>
-      <w:r>
-        <w:rPr>
-          <w:rFonts w:asciiTheme="minorBidi" w:eastAsia="微软雅黑" w:hAnsiTheme="minorBidi"/>
-          <w:sz w:val="24"/>
-          <w:szCs w:val="24"/>
-        </w:rPr>
-        <w:t>D</w:t>
-      </w:r>
-      <w:r>
-        <w:rPr>
-          <w:rFonts w:asciiTheme="minorBidi" w:eastAsia="微软雅黑" w:hAnsiTheme="minorBidi"/>
-          <w:sz w:val="24"/>
-          <w:szCs w:val="24"/>
-        </w:rPr>
-        <w:t xml:space="preserve">ata </w:t>
-      </w:r>
-      <w:r>
-        <w:rPr>
-          <w:rFonts w:asciiTheme="minorBidi" w:eastAsia="微软雅黑" w:hAnsiTheme="minorBidi"/>
-          <w:sz w:val="24"/>
-          <w:szCs w:val="24"/>
-        </w:rPr>
-        <w:t>A</w:t>
-      </w:r>
-      <w:r>
-        <w:rPr>
-          <w:rFonts w:asciiTheme="minorBidi" w:eastAsia="微软雅黑" w:hAnsiTheme="minorBidi"/>
-          <w:sz w:val="24"/>
-          <w:szCs w:val="24"/>
-        </w:rPr>
-        <w:t>nalysis</w:t>
-      </w:r>
-    </w:p>
-    <w:p>
-      <w:pPr>
-        <w:spacing w:line="360" w:lineRule="auto"/>
-        <w:ind w:firstLine="480"/>
-        <w:rPr>
-          <w:rFonts w:asciiTheme="minorBidi" w:eastAsia="微软雅黑" w:hAnsiTheme="minorBidi"/>
-          <w:sz w:val="24"/>
-          <w:szCs w:val="24"/>
-        </w:rPr>
-      </w:pPr>
-      <w:r>
-        <w:rPr>
-          <w:rFonts w:asciiTheme="minorBidi" w:eastAsia="微软雅黑" w:hAnsiTheme="minorBidi"/>
-          <w:sz w:val="24"/>
-          <w:szCs w:val="24"/>
-        </w:rPr>
-        <w:t>Traditional data warehouse solutions are based on off-line batch collection and analysis, which cannot implement real-time data analysis function. Stream computing based solutions can conveniently implement real-time collection and analysis for multiple streaming data and then build a set of real-time streaming data analysis application rapidly by combining BI report and other components.</w:t>
-      </w:r>
-    </w:p>
-    <w:p>
-      <w:pPr>
-        <w:spacing w:line="360" w:lineRule="auto"/>
-        <w:ind w:firstLine="480"/>
-        <w:rPr>
-          <w:rFonts w:asciiTheme="minorBidi" w:eastAsia="微软雅黑" w:hAnsiTheme="minorBidi"/>
-          <w:sz w:val="24"/>
-          <w:szCs w:val="24"/>
-        </w:rPr>
-      </w:pPr>
-      <w:r>
-        <w:rPr>
-          <w:rFonts w:asciiTheme="minorBidi" w:eastAsia="微软雅黑" w:hAnsiTheme="minorBidi"/>
-          <w:sz w:val="24"/>
-          <w:szCs w:val="24"/>
-        </w:rPr>
-        <w:t>(2) Internet of Things</w:t>
-      </w:r>
-    </w:p>
-    <w:p>
-      <w:pPr>
-        <w:spacing w:line="360" w:lineRule="auto"/>
-        <w:ind w:firstLine="480"/>
-        <w:rPr>
-          <w:rFonts w:asciiTheme="minorBidi" w:eastAsia="微软雅黑" w:hAnsiTheme="minorBidi"/>
-          <w:sz w:val="24"/>
-          <w:szCs w:val="24"/>
-        </w:rPr>
-      </w:pPr>
-      <w:r>
-        <w:rPr>
-          <w:rFonts w:asciiTheme="minorBidi" w:eastAsia="微软雅黑" w:hAnsiTheme="minorBidi"/>
-          <w:sz w:val="24"/>
-          <w:szCs w:val="24"/>
-        </w:rPr>
-        <w:t>Receive, convert and filter streaming data from sensors, intelligent terminals and other Internet of Things devices, which supports streaming processing for millions of messages per second.</w:t>
-      </w:r>
-    </w:p>
-    <w:sectPr>
-      <w:headerReference w:type="even" r:id="rId7"/>
-      <w:headerReference w:type="default" r:id="rId8"/>
-      <w:footerReference w:type="even" r:id="rId9"/>
-      <w:footerReference w:type="default" r:id="rId10"/>
-      <w:headerReference w:type="first" r:id="rId11"/>
-      <w:footerReference w:type="first" r:id="rId12"/>
-      <w:pgSz w:w="11906" w:h="16838"/>
-      <w:pgMar w:top="1440" w:right="1800" w:bottom="1440" w:left="1800" w:header="851" w:footer="992" w:gutter="0"/>
-      <w:cols w:space="425"/>
-      <w:docGrid w:type="lines" w:linePitch="312"/>
-    </w:sectPr>
-  </w:body>
-</w:document>
-</file>
 
 <file path=word/endnotes.xml><?xml version="1.0" encoding="utf-8"?>
 <w:endnotes xmlns:wpc="http://schemas.microsoft.com/office/word/2010/wordprocessingCanvas" xmlns:cx="http://schemas.microsoft.com/office/drawing/2014/chartex" xmlns:cx1="http://schemas.microsoft.com/office/drawing/2015/9/8/chartex" xmlns:mc="http://schemas.openxmlformats.org/markup-compatibility/2006" xmlns:o="urn:schemas-microsoft-com:office:office" xmlns:r="http://schemas.openxmlformats.org/officeDocument/2006/relationships" xmlns:m="http://schemas.openxmlformats.org/officeDocument/2006/math" xmlns:v="urn:schemas-microsoft-com:vml" xmlns:wp14="http://schemas.microsoft.com/office/word/2010/wordprocessingDrawing" xmlns:wp="http://schemas.openxmlformats.org/drawingml/2006/wordprocessingDrawing" xmlns:w10="urn:schemas-microsoft-com:office:word" xmlns:w="http://schemas.openxmlformats.org/wordprocessingml/2006/main" xmlns:w14="http://schemas.microsoft.com/office/word/2010/wordml" xmlns:w15="http://schemas.microsoft.com/office/word/2012/wordml" xmlns:w16se="http://schemas.microsoft.com/office/word/2015/wordml/symex" xmlns:wpg="http://schemas.microsoft.com/office/word/2010/wordprocessingGroup" xmlns:wpi="http://schemas.microsoft.com/office/word/2010/wordprocessingInk" xmlns:wne="http://schemas.microsoft.com/office/word/2006/wordml" xmlns:wps="http://schemas.microsoft.com/office/word/2010/wordprocessingShape" mc:Ignorable="w14 w15 w16se wp14">
@@ -642,39 +22,6 @@
     </w:p>
   </w:endnote>
 </w:endnotes>
-</file>
-
-<file path=word/footer1.xml><?xml version="1.0" encoding="utf-8"?>
-<w:ftr xmlns:wpc="http://schemas.microsoft.com/office/word/2010/wordprocessingCanvas" xmlns:cx="http://schemas.microsoft.com/office/drawing/2014/chartex" xmlns:cx1="http://schemas.microsoft.com/office/drawing/2015/9/8/chartex" xmlns:mc="http://schemas.openxmlformats.org/markup-compatibility/2006" xmlns:o="urn:schemas-microsoft-com:office:office" xmlns:r="http://schemas.openxmlformats.org/officeDocument/2006/relationships" xmlns:m="http://schemas.openxmlformats.org/officeDocument/2006/math" xmlns:v="urn:schemas-microsoft-com:vml" xmlns:wp14="http://schemas.microsoft.com/office/word/2010/wordprocessingDrawing" xmlns:wp="http://schemas.openxmlformats.org/drawingml/2006/wordprocessingDrawing" xmlns:w10="urn:schemas-microsoft-com:office:word" xmlns:w="http://schemas.openxmlformats.org/wordprocessingml/2006/main" xmlns:w14="http://schemas.microsoft.com/office/word/2010/wordml" xmlns:w15="http://schemas.microsoft.com/office/word/2012/wordml" xmlns:w16se="http://schemas.microsoft.com/office/word/2015/wordml/symex" xmlns:wpg="http://schemas.microsoft.com/office/word/2010/wordprocessingGroup" xmlns:wpi="http://schemas.microsoft.com/office/word/2010/wordprocessingInk" xmlns:wne="http://schemas.microsoft.com/office/word/2006/wordml" xmlns:wps="http://schemas.microsoft.com/office/word/2010/wordprocessingShape" mc:Ignorable="w14 w15 w16se wp14">
-  <w:p>
-    <w:pPr>
-      <w:pStyle w:val="a5"/>
-      <w:ind w:firstLine="360"/>
-    </w:pPr>
-  </w:p>
-</w:ftr>
-</file>
-
-<file path=word/footer2.xml><?xml version="1.0" encoding="utf-8"?>
-<w:ftr xmlns:wpc="http://schemas.microsoft.com/office/word/2010/wordprocessingCanvas" xmlns:cx="http://schemas.microsoft.com/office/drawing/2014/chartex" xmlns:cx1="http://schemas.microsoft.com/office/drawing/2015/9/8/chartex" xmlns:mc="http://schemas.openxmlformats.org/markup-compatibility/2006" xmlns:o="urn:schemas-microsoft-com:office:office" xmlns:r="http://schemas.openxmlformats.org/officeDocument/2006/relationships" xmlns:m="http://schemas.openxmlformats.org/officeDocument/2006/math" xmlns:v="urn:schemas-microsoft-com:vml" xmlns:wp14="http://schemas.microsoft.com/office/word/2010/wordprocessingDrawing" xmlns:wp="http://schemas.openxmlformats.org/drawingml/2006/wordprocessingDrawing" xmlns:w10="urn:schemas-microsoft-com:office:word" xmlns:w="http://schemas.openxmlformats.org/wordprocessingml/2006/main" xmlns:w14="http://schemas.microsoft.com/office/word/2010/wordml" xmlns:w15="http://schemas.microsoft.com/office/word/2012/wordml" xmlns:w16se="http://schemas.microsoft.com/office/word/2015/wordml/symex" xmlns:wpg="http://schemas.microsoft.com/office/word/2010/wordprocessingGroup" xmlns:wpi="http://schemas.microsoft.com/office/word/2010/wordprocessingInk" xmlns:wne="http://schemas.microsoft.com/office/word/2006/wordml" xmlns:wps="http://schemas.microsoft.com/office/word/2010/wordprocessingShape" mc:Ignorable="w14 w15 w16se wp14">
-  <w:p>
-    <w:pPr>
-      <w:pStyle w:val="a5"/>
-      <w:ind w:firstLine="360"/>
-    </w:pPr>
-  </w:p>
-</w:ftr>
-</file>
-
-<file path=word/footer3.xml><?xml version="1.0" encoding="utf-8"?>
-<w:ftr xmlns:wpc="http://schemas.microsoft.com/office/word/2010/wordprocessingCanvas" xmlns:cx="http://schemas.microsoft.com/office/drawing/2014/chartex" xmlns:cx1="http://schemas.microsoft.com/office/drawing/2015/9/8/chartex" xmlns:mc="http://schemas.openxmlformats.org/markup-compatibility/2006" xmlns:o="urn:schemas-microsoft-com:office:office" xmlns:r="http://schemas.openxmlformats.org/officeDocument/2006/relationships" xmlns:m="http://schemas.openxmlformats.org/officeDocument/2006/math" xmlns:v="urn:schemas-microsoft-com:vml" xmlns:wp14="http://schemas.microsoft.com/office/word/2010/wordprocessingDrawing" xmlns:wp="http://schemas.openxmlformats.org/drawingml/2006/wordprocessingDrawing" xmlns:w10="urn:schemas-microsoft-com:office:word" xmlns:w="http://schemas.openxmlformats.org/wordprocessingml/2006/main" xmlns:w14="http://schemas.microsoft.com/office/word/2010/wordml" xmlns:w15="http://schemas.microsoft.com/office/word/2012/wordml" xmlns:w16se="http://schemas.microsoft.com/office/word/2015/wordml/symex" xmlns:wpg="http://schemas.microsoft.com/office/word/2010/wordprocessingGroup" xmlns:wpi="http://schemas.microsoft.com/office/word/2010/wordprocessingInk" xmlns:wne="http://schemas.microsoft.com/office/word/2006/wordml" xmlns:wps="http://schemas.microsoft.com/office/word/2010/wordprocessingShape" mc:Ignorable="w14 w15 w16se wp14">
-  <w:p>
-    <w:pPr>
-      <w:pStyle w:val="a5"/>
-      <w:ind w:firstLine="360"/>
-    </w:pPr>
-  </w:p>
-</w:ftr>
 </file>
 
 <file path=word/footnotes.xml><?xml version="1.0" encoding="utf-8"?>
@@ -703,41 +50,6 @@
 </file>
 
 <file path=word/header1.xml><?xml version="1.0" encoding="utf-8"?>
-<w:hdr xmlns:wpc="http://schemas.microsoft.com/office/word/2010/wordprocessingCanvas" xmlns:cx="http://schemas.microsoft.com/office/drawing/2014/chartex" xmlns:cx1="http://schemas.microsoft.com/office/drawing/2015/9/8/chartex" xmlns:mc="http://schemas.openxmlformats.org/markup-compatibility/2006" xmlns:o="urn:schemas-microsoft-com:office:office" xmlns:r="http://schemas.openxmlformats.org/officeDocument/2006/relationships" xmlns:m="http://schemas.openxmlformats.org/officeDocument/2006/math" xmlns:v="urn:schemas-microsoft-com:vml" xmlns:wp14="http://schemas.microsoft.com/office/word/2010/wordprocessingDrawing" xmlns:wp="http://schemas.openxmlformats.org/drawingml/2006/wordprocessingDrawing" xmlns:w10="urn:schemas-microsoft-com:office:word" xmlns:w="http://schemas.openxmlformats.org/wordprocessingml/2006/main" xmlns:w14="http://schemas.microsoft.com/office/word/2010/wordml" xmlns:w15="http://schemas.microsoft.com/office/word/2012/wordml" xmlns:w16se="http://schemas.microsoft.com/office/word/2015/wordml/symex" xmlns:wpg="http://schemas.microsoft.com/office/word/2010/wordprocessingGroup" xmlns:wpi="http://schemas.microsoft.com/office/word/2010/wordprocessingInk" xmlns:wne="http://schemas.microsoft.com/office/word/2006/wordml" xmlns:wps="http://schemas.microsoft.com/office/word/2010/wordprocessingShape" mc:Ignorable="w14 w15 w16se wp14">
-  <w:p>
-    <w:pPr>
-      <w:pStyle w:val="a3"/>
-      <w:ind w:firstLine="360"/>
-    </w:pPr>
-  </w:p>
-</w:hdr>
-</file>
-
-<file path=word/header2.xml><?xml version="1.0" encoding="utf-8"?>
-<w:hdr xmlns:wpc="http://schemas.microsoft.com/office/word/2010/wordprocessingCanvas" xmlns:cx="http://schemas.microsoft.com/office/drawing/2014/chartex" xmlns:cx1="http://schemas.microsoft.com/office/drawing/2015/9/8/chartex" xmlns:mc="http://schemas.openxmlformats.org/markup-compatibility/2006" xmlns:o="urn:schemas-microsoft-com:office:office" xmlns:r="http://schemas.openxmlformats.org/officeDocument/2006/relationships" xmlns:m="http://schemas.openxmlformats.org/officeDocument/2006/math" xmlns:v="urn:schemas-microsoft-com:vml" xmlns:wp14="http://schemas.microsoft.com/office/word/2010/wordprocessingDrawing" xmlns:wp="http://schemas.openxmlformats.org/drawingml/2006/wordprocessingDrawing" xmlns:w10="urn:schemas-microsoft-com:office:word" xmlns:w="http://schemas.openxmlformats.org/wordprocessingml/2006/main" xmlns:w14="http://schemas.microsoft.com/office/word/2010/wordml" xmlns:w15="http://schemas.microsoft.com/office/word/2012/wordml" xmlns:w16se="http://schemas.microsoft.com/office/word/2015/wordml/symex" xmlns:wpg="http://schemas.microsoft.com/office/word/2010/wordprocessingGroup" xmlns:wpi="http://schemas.microsoft.com/office/word/2010/wordprocessingInk" xmlns:wne="http://schemas.microsoft.com/office/word/2006/wordml" xmlns:wps="http://schemas.microsoft.com/office/word/2010/wordprocessingShape" mc:Ignorable="w14 w15 w16se wp14">
-  <w:p>
-    <w:pPr>
-      <w:pStyle w:val="a3"/>
-      <w:ind w:firstLine="420"/>
-      <w:rPr>
-        <w:rFonts w:ascii="Arial Unicode MS" w:eastAsia="Arial Unicode MS" w:hAnsi="Arial Unicode MS"/>
-        <w:sz w:val="21"/>
-        <w:szCs w:val="21"/>
-      </w:rPr>
-    </w:pPr>
-    <w:r>
-      <w:rPr>
-        <w:rFonts w:ascii="Arial Unicode MS" w:eastAsia="Arial Unicode MS" w:hAnsi="Arial Unicode MS"/>
-        <w:sz w:val="21"/>
-        <w:szCs w:val="21"/>
-      </w:rPr>
-      <w:t>Streaming data center</w:t>
-    </w:r>
-  </w:p>
-</w:hdr>
-</file>
-
-<file path=word/header3.xml><?xml version="1.0" encoding="utf-8"?>
 <w:hdr xmlns:wpc="http://schemas.microsoft.com/office/word/2010/wordprocessingCanvas" xmlns:cx="http://schemas.microsoft.com/office/drawing/2014/chartex" xmlns:cx1="http://schemas.microsoft.com/office/drawing/2015/9/8/chartex" xmlns:mc="http://schemas.openxmlformats.org/markup-compatibility/2006" xmlns:o="urn:schemas-microsoft-com:office:office" xmlns:r="http://schemas.openxmlformats.org/officeDocument/2006/relationships" xmlns:m="http://schemas.openxmlformats.org/officeDocument/2006/math" xmlns:v="urn:schemas-microsoft-com:vml" xmlns:wp14="http://schemas.microsoft.com/office/word/2010/wordprocessingDrawing" xmlns:wp="http://schemas.openxmlformats.org/drawingml/2006/wordprocessingDrawing" xmlns:w10="urn:schemas-microsoft-com:office:word" xmlns:w="http://schemas.openxmlformats.org/wordprocessingml/2006/main" xmlns:w14="http://schemas.microsoft.com/office/word/2010/wordml" xmlns:w15="http://schemas.microsoft.com/office/word/2012/wordml" xmlns:w16se="http://schemas.microsoft.com/office/word/2015/wordml/symex" xmlns:wpg="http://schemas.microsoft.com/office/word/2010/wordprocessingGroup" xmlns:wpi="http://schemas.microsoft.com/office/word/2010/wordprocessingInk" xmlns:wne="http://schemas.microsoft.com/office/word/2006/wordml" xmlns:wps="http://schemas.microsoft.com/office/word/2010/wordprocessingShape" mc:Ignorable="w14 w15 w16se wp14">
   <w:p>
     <w:pPr>

</xml_diff>